<commit_message>
'component' is not a known element: 3	If the showing component is already declared in another module, export the showing component? import that module to stage component?
</commit_message>
<xml_diff>
--- a/angular for julia.docx
+++ b/angular for julia.docx
@@ -84,7 +84,6 @@
                           <w:dataBinding w:prefixMappings="xmlns:ns0='http://schemas.microsoft.com/office/2006/coverPageProps'" w:xpath="/ns0:CoverPageProperties[1]/ns0:Abstract[1]" w:storeItemID="{55AF091B-3C7A-41E3-B477-F2FDAA23CFDA}"/>
                           <w:text/>
                         </w:sdtPr>
-                        <w:sdtEndPr/>
                         <w:sdtContent>
                           <w:r>
                             <w:rPr>
@@ -145,7 +144,6 @@
                           <w:dataBinding w:prefixMappings="xmlns:ns0='http://schemas.openxmlformats.org/package/2006/metadata/core-properties' xmlns:ns1='http://purl.org/dc/elements/1.1/'" w:xpath="/ns0:coreProperties[1]/ns1:subject[1]" w:storeItemID="{6C3C8BC8-F283-45AE-878A-BAB7291924A1}"/>
                           <w:text/>
                         </w:sdtPr>
-                        <w:sdtEndPr/>
                         <w:sdtContent>
                           <w:r>
                             <w:rPr>
@@ -7170,7 +7168,6 @@
       <w:pPr>
         <w:pStyle w:val="Heading3"/>
         <w:rPr>
-          <w:rFonts w:hint="eastAsia"/>
           <w:shd w:val="clear" w:color="auto" w:fill="EAF5FF"/>
         </w:rPr>
       </w:pPr>
@@ -7191,11 +7188,6 @@
       </w:r>
     </w:p>
     <w:p>
-      <w:pPr>
-        <w:rPr>
-          <w:rFonts w:hint="eastAsia"/>
-        </w:rPr>
-      </w:pPr>
       <w:r>
         <w:rPr>
           <w:noProof/>
@@ -7240,27 +7232,18 @@
     <w:p>
       <w:pPr>
         <w:pStyle w:val="Heading2"/>
+      </w:pPr>
+      <w:r>
         <w:rPr>
           <w:rFonts w:hint="eastAsia"/>
         </w:rPr>
-      </w:pPr>
-      <w:r>
-        <w:rPr>
-          <w:rFonts w:hint="eastAsia"/>
-        </w:rPr>
         <w:t>5.4 Generate Module by Command Line</w:t>
       </w:r>
     </w:p>
-    <w:p>
-      <w:bookmarkStart w:id="4" w:name="_GoBack"/>
-      <w:bookmarkEnd w:id="4"/>
-    </w:p>
+    <w:p/>
     <w:p>
       <w:pPr>
         <w:pStyle w:val="Heading3"/>
-        <w:rPr>
-          <w:rFonts w:hint="eastAsia"/>
-        </w:rPr>
       </w:pPr>
       <w:r>
         <w:lastRenderedPageBreak/>
@@ -7408,7 +7391,27 @@
         <w:rPr>
           <w:rFonts w:hint="eastAsia"/>
         </w:rPr>
-        <w:t>5.4 Run an existing App</w:t>
+        <w:t xml:space="preserve">5.4 </w:t>
+      </w:r>
+      <w:r>
+        <w:rPr>
+          <w:rFonts w:hint="eastAsia"/>
+        </w:rPr>
+        <w:t xml:space="preserve">How to </w:t>
+      </w:r>
+      <w:proofErr w:type="gramStart"/>
+      <w:r>
+        <w:rPr>
+          <w:rFonts w:hint="eastAsia"/>
+        </w:rPr>
+        <w:t>Run</w:t>
+      </w:r>
+      <w:proofErr w:type="gramEnd"/>
+      <w:r>
+        <w:rPr>
+          <w:rFonts w:hint="eastAsia"/>
+        </w:rPr>
+        <w:t xml:space="preserve"> an existing App</w:t>
       </w:r>
     </w:p>
     <w:p>
@@ -8553,7 +8556,19 @@
         <w:rPr>
           <w:rFonts w:hint="eastAsia"/>
         </w:rPr>
-        <w:t>5.6 NGRX project</w:t>
+        <w:t xml:space="preserve">5.6 </w:t>
+      </w:r>
+      <w:r>
+        <w:rPr>
+          <w:rFonts w:hint="eastAsia"/>
+        </w:rPr>
+        <w:t xml:space="preserve">How to create </w:t>
+      </w:r>
+      <w:r>
+        <w:rPr>
+          <w:rFonts w:hint="eastAsia"/>
+        </w:rPr>
+        <w:t>NGRX project</w:t>
       </w:r>
     </w:p>
     <w:p>
@@ -8845,6 +8860,12 @@
     </w:p>
     <w:p/>
     <w:p>
+      <w:pPr>
+        <w:rPr>
+          <w:rStyle w:val="Hyperlink"/>
+          <w:rFonts w:hint="eastAsia"/>
+        </w:rPr>
+      </w:pPr>
       <w:hyperlink r:id="rId51" w:history="1">
         <w:r>
           <w:rPr>
@@ -8854,7 +8875,1059 @@
         </w:r>
       </w:hyperlink>
     </w:p>
+    <w:p>
+      <w:pPr>
+        <w:rPr>
+          <w:rStyle w:val="Hyperlink"/>
+          <w:rFonts w:hint="eastAsia"/>
+        </w:rPr>
+      </w:pPr>
+    </w:p>
+    <w:p>
+      <w:pPr>
+        <w:rPr>
+          <w:rStyle w:val="Hyperlink"/>
+          <w:rFonts w:hint="eastAsia"/>
+        </w:rPr>
+      </w:pPr>
+    </w:p>
+    <w:p>
+      <w:pPr>
+        <w:pStyle w:val="Heading2"/>
+        <w:rPr>
+          <w:rFonts w:hint="eastAsia"/>
+        </w:rPr>
+      </w:pPr>
+      <w:hyperlink r:id="rId52" w:history="1">
+        <w:r>
+          <w:rPr>
+            <w:rStyle w:val="Hyperlink"/>
+            <w:rFonts w:ascii="inherit" w:hAnsi="inherit" w:cs="Arial"/>
+            <w:b w:val="0"/>
+            <w:bCs w:val="0"/>
+            <w:color w:val="242729"/>
+            <w:sz w:val="36"/>
+            <w:szCs w:val="36"/>
+            <w:bdr w:val="none" w:sz="0" w:space="0" w:color="auto" w:frame="1"/>
+          </w:rPr>
+          <w:t> </w:t>
+        </w:r>
+        <w:r>
+          <w:rPr>
+            <w:rStyle w:val="Hyperlink"/>
+            <w:rFonts w:ascii="inherit" w:hAnsi="inherit" w:cs="Arial" w:hint="eastAsia"/>
+            <w:b w:val="0"/>
+            <w:bCs w:val="0"/>
+            <w:color w:val="242729"/>
+            <w:sz w:val="36"/>
+            <w:szCs w:val="36"/>
+            <w:bdr w:val="none" w:sz="0" w:space="0" w:color="auto" w:frame="1"/>
+          </w:rPr>
+          <w:t xml:space="preserve">5.8 </w:t>
+        </w:r>
+        <w:r>
+          <w:rPr>
+            <w:rStyle w:val="Hyperlink"/>
+            <w:rFonts w:ascii="inherit" w:hAnsi="inherit" w:cs="Arial"/>
+            <w:b w:val="0"/>
+            <w:bCs w:val="0"/>
+            <w:color w:val="242729"/>
+            <w:sz w:val="36"/>
+            <w:szCs w:val="36"/>
+            <w:bdr w:val="none" w:sz="0" w:space="0" w:color="auto" w:frame="1"/>
+          </w:rPr>
+          <w:t>'component' is not a known element</w:t>
+        </w:r>
+      </w:hyperlink>
+    </w:p>
+    <w:p>
+      <w:pPr>
+        <w:rPr>
+          <w:rFonts w:hint="eastAsia"/>
+        </w:rPr>
+      </w:pPr>
+    </w:p>
+    <w:p>
+      <w:pPr>
+        <w:rPr>
+          <w:rFonts w:hint="eastAsia"/>
+        </w:rPr>
+      </w:pPr>
+      <w:hyperlink r:id="rId53" w:history="1">
+        <w:r>
+          <w:rPr>
+            <w:rStyle w:val="Hyperlink"/>
+          </w:rPr>
+          <w:t>https://stackoverflow.com/questions/44429996/angular-2-component-is-not-a-known-element</w:t>
+        </w:r>
+      </w:hyperlink>
+    </w:p>
+    <w:p>
+      <w:pPr>
+        <w:rPr>
+          <w:rFonts w:hint="eastAsia"/>
+        </w:rPr>
+      </w:pPr>
+      <w:r>
+        <w:rPr>
+          <w:noProof/>
+        </w:rPr>
+        <w:drawing>
+          <wp:inline distT="0" distB="0" distL="0" distR="0" wp14:anchorId="78568A85" wp14:editId="2CA78DDD">
+            <wp:extent cx="2352675" cy="2657475"/>
+            <wp:effectExtent l="0" t="0" r="9525" b="9525"/>
+            <wp:docPr id="40" name="Picture 40"/>
+            <wp:cNvGraphicFramePr>
+              <a:graphicFrameLocks xmlns:a="http://schemas.openxmlformats.org/drawingml/2006/main" noChangeAspect="1"/>
+            </wp:cNvGraphicFramePr>
+            <a:graphic xmlns:a="http://schemas.openxmlformats.org/drawingml/2006/main">
+              <a:graphicData uri="http://schemas.openxmlformats.org/drawingml/2006/picture">
+                <pic:pic xmlns:pic="http://schemas.openxmlformats.org/drawingml/2006/picture">
+                  <pic:nvPicPr>
+                    <pic:cNvPr id="0" name=""/>
+                    <pic:cNvPicPr/>
+                  </pic:nvPicPr>
+                  <pic:blipFill>
+                    <a:blip r:embed="rId54"/>
+                    <a:stretch>
+                      <a:fillRect/>
+                    </a:stretch>
+                  </pic:blipFill>
+                  <pic:spPr>
+                    <a:xfrm>
+                      <a:off x="0" y="0"/>
+                      <a:ext cx="2352675" cy="2657475"/>
+                    </a:xfrm>
+                    <a:prstGeom prst="rect">
+                      <a:avLst/>
+                    </a:prstGeom>
+                  </pic:spPr>
+                </pic:pic>
+              </a:graphicData>
+            </a:graphic>
+          </wp:inline>
+        </w:drawing>
+      </w:r>
+    </w:p>
+    <w:p>
+      <w:pPr>
+        <w:rPr>
+          <w:rFonts w:hint="eastAsia"/>
+        </w:rPr>
+      </w:pPr>
+    </w:p>
+    <w:tbl>
+      <w:tblPr>
+        <w:tblW w:w="0" w:type="auto"/>
+        <w:shd w:val="clear" w:color="auto" w:fill="FFFFFF"/>
+        <w:tblCellMar>
+          <w:left w:w="0" w:type="dxa"/>
+          <w:right w:w="0" w:type="dxa"/>
+        </w:tblCellMar>
+        <w:tblLook w:val="04A0" w:firstRow="1" w:lastRow="0" w:firstColumn="1" w:lastColumn="0" w:noHBand="0" w:noVBand="1"/>
+      </w:tblPr>
+      <w:tblGrid>
+        <w:gridCol w:w="249"/>
+        <w:gridCol w:w="8057"/>
+      </w:tblGrid>
+      <w:tr>
+        <w:tc>
+          <w:tcPr>
+            <w:tcW w:w="0" w:type="auto"/>
+            <w:tcBorders>
+              <w:top w:val="nil"/>
+              <w:left w:val="nil"/>
+              <w:bottom w:val="nil"/>
+              <w:right w:val="nil"/>
+            </w:tcBorders>
+            <w:shd w:val="clear" w:color="auto" w:fill="FFFFFF"/>
+            <w:tcMar>
+              <w:top w:w="0" w:type="dxa"/>
+              <w:left w:w="0" w:type="dxa"/>
+              <w:bottom w:w="0" w:type="dxa"/>
+              <w:right w:w="225" w:type="dxa"/>
+            </w:tcMar>
+            <w:hideMark/>
+          </w:tcPr>
+          <w:p>
+            <w:pPr>
+              <w:widowControl/>
+              <w:jc w:val="center"/>
+              <w:textAlignment w:val="baseline"/>
+              <w:rPr>
+                <w:rFonts w:ascii="inherit" w:eastAsia="Times New Roman" w:hAnsi="inherit" w:cs="Arial"/>
+                <w:color w:val="242729"/>
+                <w:kern w:val="0"/>
+                <w:sz w:val="20"/>
+                <w:szCs w:val="20"/>
+                <w:highlight w:val="yellow"/>
+              </w:rPr>
+            </w:pPr>
+            <w:r>
+              <w:rPr>
+                <w:rFonts w:ascii="inherit" w:eastAsia="Times New Roman" w:hAnsi="inherit" w:cs="Arial"/>
+                <w:color w:val="6A737C"/>
+                <w:kern w:val="0"/>
+                <w:sz w:val="30"/>
+                <w:szCs w:val="30"/>
+                <w:highlight w:val="yellow"/>
+                <w:bdr w:val="none" w:sz="0" w:space="0" w:color="auto" w:frame="1"/>
+              </w:rPr>
+              <w:br/>
+            </w:r>
+            <w:proofErr w:type="spellStart"/>
+            <w:r>
+              <w:rPr>
+                <w:rFonts w:ascii="inherit" w:eastAsia="Times New Roman" w:hAnsi="inherit" w:cs="Arial"/>
+                <w:color w:val="6A737C"/>
+                <w:kern w:val="0"/>
+                <w:sz w:val="2"/>
+                <w:szCs w:val="2"/>
+                <w:highlight w:val="yellow"/>
+                <w:bdr w:val="none" w:sz="0" w:space="0" w:color="auto" w:frame="1"/>
+              </w:rPr>
+              <w:t>ep</w:t>
+            </w:r>
+            <w:r>
+              <w:rPr>
+                <w:rFonts w:ascii="inherit" w:eastAsia="Times New Roman" w:hAnsi="inherit" w:cs="Arial"/>
+                <w:color w:val="6A737C"/>
+                <w:kern w:val="0"/>
+                <w:sz w:val="2"/>
+                <w:szCs w:val="2"/>
+                <w:highlight w:val="yellow"/>
+                <w:bdr w:val="none" w:sz="0" w:space="0" w:color="auto" w:frame="1"/>
+              </w:rPr>
+              <w:t>d</w:t>
+            </w:r>
+            <w:proofErr w:type="spellEnd"/>
+          </w:p>
+        </w:tc>
+        <w:tc>
+          <w:tcPr>
+            <w:tcW w:w="0" w:type="auto"/>
+            <w:tcBorders>
+              <w:top w:val="nil"/>
+              <w:left w:val="nil"/>
+              <w:bottom w:val="nil"/>
+              <w:right w:val="nil"/>
+            </w:tcBorders>
+            <w:shd w:val="clear" w:color="auto" w:fill="FFFFFF"/>
+            <w:hideMark/>
+          </w:tcPr>
+          <w:p>
+            <w:pPr>
+              <w:widowControl/>
+              <w:spacing w:after="240"/>
+              <w:jc w:val="left"/>
+              <w:textAlignment w:val="baseline"/>
+              <w:rPr>
+                <w:rFonts w:ascii="inherit" w:eastAsia="Times New Roman" w:hAnsi="inherit" w:cs="Arial"/>
+                <w:color w:val="242729"/>
+                <w:kern w:val="0"/>
+                <w:sz w:val="23"/>
+                <w:szCs w:val="23"/>
+                <w:highlight w:val="yellow"/>
+              </w:rPr>
+            </w:pPr>
+            <w:r>
+              <w:rPr>
+                <w:rFonts w:ascii="inherit" w:eastAsia="Times New Roman" w:hAnsi="inherit" w:cs="Arial"/>
+                <w:color w:val="242729"/>
+                <w:kern w:val="0"/>
+                <w:sz w:val="23"/>
+                <w:szCs w:val="23"/>
+                <w:highlight w:val="yellow"/>
+              </w:rPr>
+              <w:t>These are the 5 steps I perform when I got such an error.</w:t>
+            </w:r>
+          </w:p>
+          <w:p>
+            <w:pPr>
+              <w:pStyle w:val="ListParagraph"/>
+              <w:widowControl/>
+              <w:numPr>
+                <w:ilvl w:val="0"/>
+                <w:numId w:val="27"/>
+              </w:numPr>
+              <w:spacing w:after="120"/>
+              <w:ind w:firstLineChars="0"/>
+              <w:jc w:val="left"/>
+              <w:textAlignment w:val="baseline"/>
+              <w:rPr>
+                <w:rFonts w:ascii="inherit" w:eastAsia="Times New Roman" w:hAnsi="inherit" w:cs="Arial" w:hint="eastAsia"/>
+                <w:color w:val="242729"/>
+                <w:kern w:val="0"/>
+                <w:sz w:val="23"/>
+                <w:szCs w:val="23"/>
+                <w:highlight w:val="yellow"/>
+              </w:rPr>
+            </w:pPr>
+            <w:r>
+              <w:rPr>
+                <w:rFonts w:ascii="inherit" w:eastAsia="Times New Roman" w:hAnsi="inherit" w:cs="Arial"/>
+                <w:color w:val="242729"/>
+                <w:kern w:val="0"/>
+                <w:sz w:val="23"/>
+                <w:szCs w:val="23"/>
+                <w:highlight w:val="yellow"/>
+              </w:rPr>
+              <w:t xml:space="preserve">Are you sure the name is correct? (also check the selector defined in the </w:t>
+            </w:r>
+            <w:r>
+              <w:rPr>
+                <w:rFonts w:ascii="inherit" w:eastAsia="Times New Roman" w:hAnsi="inherit" w:cs="Arial"/>
+                <w:b/>
+                <w:color w:val="FF0000"/>
+                <w:kern w:val="0"/>
+                <w:sz w:val="23"/>
+                <w:szCs w:val="23"/>
+                <w:highlight w:val="yellow"/>
+              </w:rPr>
+              <w:t>component</w:t>
+            </w:r>
+            <w:r>
+              <w:rPr>
+                <w:rFonts w:ascii="inherit" w:eastAsia="Times New Roman" w:hAnsi="inherit" w:cs="Arial"/>
+                <w:color w:val="242729"/>
+                <w:kern w:val="0"/>
+                <w:sz w:val="23"/>
+                <w:szCs w:val="23"/>
+                <w:highlight w:val="yellow"/>
+              </w:rPr>
+              <w:t>)</w:t>
+            </w:r>
+          </w:p>
+          <w:p>
+            <w:pPr>
+              <w:widowControl/>
+              <w:spacing w:after="120"/>
+              <w:ind w:left="450"/>
+              <w:jc w:val="left"/>
+              <w:textAlignment w:val="baseline"/>
+              <w:rPr>
+                <w:rFonts w:ascii="inherit" w:hAnsi="inherit" w:cs="Arial" w:hint="eastAsia"/>
+                <w:color w:val="242729"/>
+                <w:kern w:val="0"/>
+                <w:sz w:val="23"/>
+                <w:szCs w:val="23"/>
+                <w:highlight w:val="yellow"/>
+              </w:rPr>
+            </w:pPr>
+            <w:r>
+              <w:rPr>
+                <w:noProof/>
+              </w:rPr>
+              <w:drawing>
+                <wp:inline distT="0" distB="0" distL="0" distR="0" wp14:anchorId="300F8B5B" wp14:editId="5F61DE60">
+                  <wp:extent cx="3467100" cy="647700"/>
+                  <wp:effectExtent l="0" t="0" r="0" b="0"/>
+                  <wp:docPr id="37" name="Picture 37"/>
+                  <wp:cNvGraphicFramePr>
+                    <a:graphicFrameLocks xmlns:a="http://schemas.openxmlformats.org/drawingml/2006/main" noChangeAspect="1"/>
+                  </wp:cNvGraphicFramePr>
+                  <a:graphic xmlns:a="http://schemas.openxmlformats.org/drawingml/2006/main">
+                    <a:graphicData uri="http://schemas.openxmlformats.org/drawingml/2006/picture">
+                      <pic:pic xmlns:pic="http://schemas.openxmlformats.org/drawingml/2006/picture">
+                        <pic:nvPicPr>
+                          <pic:cNvPr id="0" name=""/>
+                          <pic:cNvPicPr/>
+                        </pic:nvPicPr>
+                        <pic:blipFill>
+                          <a:blip r:embed="rId55"/>
+                          <a:stretch>
+                            <a:fillRect/>
+                          </a:stretch>
+                        </pic:blipFill>
+                        <pic:spPr>
+                          <a:xfrm>
+                            <a:off x="0" y="0"/>
+                            <a:ext cx="3467100" cy="647700"/>
+                          </a:xfrm>
+                          <a:prstGeom prst="rect">
+                            <a:avLst/>
+                          </a:prstGeom>
+                        </pic:spPr>
+                      </pic:pic>
+                    </a:graphicData>
+                  </a:graphic>
+                </wp:inline>
+              </w:drawing>
+            </w:r>
+          </w:p>
+          <w:p>
+            <w:pPr>
+              <w:widowControl/>
+              <w:spacing w:after="120"/>
+              <w:ind w:left="450"/>
+              <w:jc w:val="left"/>
+              <w:textAlignment w:val="baseline"/>
+              <w:rPr>
+                <w:rFonts w:ascii="inherit" w:hAnsi="inherit" w:cs="Arial" w:hint="eastAsia"/>
+                <w:color w:val="242729"/>
+                <w:kern w:val="0"/>
+                <w:sz w:val="23"/>
+                <w:szCs w:val="23"/>
+                <w:highlight w:val="yellow"/>
+              </w:rPr>
+            </w:pPr>
+            <w:r>
+              <w:rPr>
+                <w:noProof/>
+              </w:rPr>
+              <w:drawing>
+                <wp:inline distT="0" distB="0" distL="0" distR="0" wp14:anchorId="489CEB2E" wp14:editId="46F7298A">
+                  <wp:extent cx="4743450" cy="2419350"/>
+                  <wp:effectExtent l="0" t="0" r="0" b="0"/>
+                  <wp:docPr id="38" name="Picture 38"/>
+                  <wp:cNvGraphicFramePr>
+                    <a:graphicFrameLocks xmlns:a="http://schemas.openxmlformats.org/drawingml/2006/main" noChangeAspect="1"/>
+                  </wp:cNvGraphicFramePr>
+                  <a:graphic xmlns:a="http://schemas.openxmlformats.org/drawingml/2006/main">
+                    <a:graphicData uri="http://schemas.openxmlformats.org/drawingml/2006/picture">
+                      <pic:pic xmlns:pic="http://schemas.openxmlformats.org/drawingml/2006/picture">
+                        <pic:nvPicPr>
+                          <pic:cNvPr id="0" name=""/>
+                          <pic:cNvPicPr/>
+                        </pic:nvPicPr>
+                        <pic:blipFill>
+                          <a:blip r:embed="rId56"/>
+                          <a:stretch>
+                            <a:fillRect/>
+                          </a:stretch>
+                        </pic:blipFill>
+                        <pic:spPr>
+                          <a:xfrm>
+                            <a:off x="0" y="0"/>
+                            <a:ext cx="4743450" cy="2419350"/>
+                          </a:xfrm>
+                          <a:prstGeom prst="rect">
+                            <a:avLst/>
+                          </a:prstGeom>
+                        </pic:spPr>
+                      </pic:pic>
+                    </a:graphicData>
+                  </a:graphic>
+                </wp:inline>
+              </w:drawing>
+            </w:r>
+          </w:p>
+          <w:p>
+            <w:pPr>
+              <w:pStyle w:val="ListParagraph"/>
+              <w:widowControl/>
+              <w:numPr>
+                <w:ilvl w:val="0"/>
+                <w:numId w:val="27"/>
+              </w:numPr>
+              <w:spacing w:after="120"/>
+              <w:ind w:firstLineChars="0"/>
+              <w:jc w:val="left"/>
+              <w:textAlignment w:val="baseline"/>
+              <w:rPr>
+                <w:rFonts w:ascii="inherit" w:eastAsia="Times New Roman" w:hAnsi="inherit" w:cs="Arial" w:hint="eastAsia"/>
+                <w:color w:val="242729"/>
+                <w:kern w:val="0"/>
+                <w:sz w:val="23"/>
+                <w:szCs w:val="23"/>
+                <w:highlight w:val="yellow"/>
+              </w:rPr>
+            </w:pPr>
+            <w:r>
+              <w:rPr>
+                <w:rFonts w:ascii="inherit" w:eastAsia="Times New Roman" w:hAnsi="inherit" w:cs="Arial"/>
+                <w:color w:val="242729"/>
+                <w:kern w:val="0"/>
+                <w:sz w:val="23"/>
+                <w:szCs w:val="23"/>
+                <w:highlight w:val="yellow"/>
+              </w:rPr>
+              <w:t xml:space="preserve">Declare the </w:t>
+            </w:r>
+            <w:r>
+              <w:rPr>
+                <w:rFonts w:ascii="inherit" w:hAnsi="inherit" w:cs="Arial" w:hint="eastAsia"/>
+                <w:b/>
+                <w:color w:val="242729"/>
+                <w:kern w:val="0"/>
+                <w:sz w:val="23"/>
+                <w:szCs w:val="23"/>
+                <w:highlight w:val="yellow"/>
+              </w:rPr>
+              <w:t xml:space="preserve">showing </w:t>
+            </w:r>
+            <w:r>
+              <w:rPr>
+                <w:rFonts w:ascii="inherit" w:eastAsia="Times New Roman" w:hAnsi="inherit" w:cs="Arial"/>
+                <w:b/>
+                <w:color w:val="242729"/>
+                <w:kern w:val="0"/>
+                <w:sz w:val="23"/>
+                <w:szCs w:val="23"/>
+                <w:highlight w:val="yellow"/>
+              </w:rPr>
+              <w:t>component</w:t>
+            </w:r>
+            <w:r>
+              <w:rPr>
+                <w:rFonts w:ascii="inherit" w:eastAsia="Times New Roman" w:hAnsi="inherit" w:cs="Arial"/>
+                <w:color w:val="242729"/>
+                <w:kern w:val="0"/>
+                <w:sz w:val="23"/>
+                <w:szCs w:val="23"/>
+                <w:highlight w:val="yellow"/>
+              </w:rPr>
+              <w:t xml:space="preserve"> in </w:t>
+            </w:r>
+            <w:r>
+              <w:rPr>
+                <w:rFonts w:ascii="inherit" w:hAnsi="inherit" w:cs="Arial" w:hint="eastAsia"/>
+                <w:color w:val="242729"/>
+                <w:kern w:val="0"/>
+                <w:sz w:val="23"/>
+                <w:szCs w:val="23"/>
+                <w:highlight w:val="yellow"/>
+              </w:rPr>
+              <w:t>stage</w:t>
+            </w:r>
+            <w:r>
+              <w:rPr>
+                <w:rFonts w:ascii="inherit" w:hAnsi="inherit" w:cs="Arial" w:hint="eastAsia"/>
+                <w:b/>
+                <w:color w:val="242729"/>
+                <w:kern w:val="0"/>
+                <w:sz w:val="23"/>
+                <w:szCs w:val="23"/>
+                <w:highlight w:val="yellow"/>
+              </w:rPr>
+              <w:t xml:space="preserve"> </w:t>
+            </w:r>
+            <w:r>
+              <w:rPr>
+                <w:rFonts w:ascii="inherit" w:eastAsia="Times New Roman" w:hAnsi="inherit" w:cs="Arial"/>
+                <w:b/>
+                <w:color w:val="242729"/>
+                <w:kern w:val="0"/>
+                <w:sz w:val="23"/>
+                <w:szCs w:val="23"/>
+                <w:highlight w:val="yellow"/>
+              </w:rPr>
+              <w:t>module</w:t>
+            </w:r>
+            <w:r>
+              <w:rPr>
+                <w:rFonts w:ascii="inherit" w:eastAsia="Times New Roman" w:hAnsi="inherit" w:cs="Arial"/>
+                <w:color w:val="242729"/>
+                <w:kern w:val="0"/>
+                <w:sz w:val="23"/>
+                <w:szCs w:val="23"/>
+                <w:highlight w:val="yellow"/>
+              </w:rPr>
+              <w:t>?</w:t>
+            </w:r>
+          </w:p>
+          <w:p>
+            <w:pPr>
+              <w:widowControl/>
+              <w:spacing w:after="120"/>
+              <w:ind w:left="450"/>
+              <w:jc w:val="left"/>
+              <w:textAlignment w:val="baseline"/>
+              <w:rPr>
+                <w:rFonts w:ascii="inherit" w:eastAsia="Times New Roman" w:hAnsi="inherit" w:cs="Arial" w:hint="eastAsia"/>
+                <w:color w:val="242729"/>
+                <w:kern w:val="0"/>
+                <w:sz w:val="23"/>
+                <w:szCs w:val="23"/>
+                <w:highlight w:val="yellow"/>
+              </w:rPr>
+            </w:pPr>
+            <w:r>
+              <w:rPr>
+                <w:noProof/>
+              </w:rPr>
+              <w:lastRenderedPageBreak/>
+              <w:drawing>
+                <wp:inline distT="0" distB="0" distL="0" distR="0" wp14:anchorId="35392E5B" wp14:editId="6DB42EED">
+                  <wp:extent cx="5943600" cy="5058410"/>
+                  <wp:effectExtent l="0" t="0" r="0" b="8890"/>
+                  <wp:docPr id="42" name="Picture 42"/>
+                  <wp:cNvGraphicFramePr>
+                    <a:graphicFrameLocks xmlns:a="http://schemas.openxmlformats.org/drawingml/2006/main" noChangeAspect="1"/>
+                  </wp:cNvGraphicFramePr>
+                  <a:graphic xmlns:a="http://schemas.openxmlformats.org/drawingml/2006/main">
+                    <a:graphicData uri="http://schemas.openxmlformats.org/drawingml/2006/picture">
+                      <pic:pic xmlns:pic="http://schemas.openxmlformats.org/drawingml/2006/picture">
+                        <pic:nvPicPr>
+                          <pic:cNvPr id="0" name=""/>
+                          <pic:cNvPicPr/>
+                        </pic:nvPicPr>
+                        <pic:blipFill>
+                          <a:blip r:embed="rId57"/>
+                          <a:stretch>
+                            <a:fillRect/>
+                          </a:stretch>
+                        </pic:blipFill>
+                        <pic:spPr>
+                          <a:xfrm>
+                            <a:off x="0" y="0"/>
+                            <a:ext cx="5943600" cy="5058410"/>
+                          </a:xfrm>
+                          <a:prstGeom prst="rect">
+                            <a:avLst/>
+                          </a:prstGeom>
+                        </pic:spPr>
+                      </pic:pic>
+                    </a:graphicData>
+                  </a:graphic>
+                </wp:inline>
+              </w:drawing>
+            </w:r>
+          </w:p>
+          <w:p>
+            <w:pPr>
+              <w:widowControl/>
+              <w:spacing w:after="120"/>
+              <w:jc w:val="left"/>
+              <w:textAlignment w:val="baseline"/>
+              <w:rPr>
+                <w:rFonts w:ascii="inherit" w:hAnsi="inherit" w:cs="Arial" w:hint="eastAsia"/>
+                <w:color w:val="242729"/>
+                <w:kern w:val="0"/>
+                <w:sz w:val="23"/>
+                <w:szCs w:val="23"/>
+                <w:highlight w:val="yellow"/>
+              </w:rPr>
+            </w:pPr>
+          </w:p>
+          <w:p>
+            <w:pPr>
+              <w:widowControl/>
+              <w:numPr>
+                <w:ilvl w:val="0"/>
+                <w:numId w:val="27"/>
+              </w:numPr>
+              <w:spacing w:after="120"/>
+              <w:ind w:left="450"/>
+              <w:jc w:val="left"/>
+              <w:textAlignment w:val="baseline"/>
+              <w:rPr>
+                <w:rFonts w:ascii="inherit" w:eastAsia="Times New Roman" w:hAnsi="inherit" w:cs="Arial" w:hint="eastAsia"/>
+                <w:color w:val="242729"/>
+                <w:kern w:val="0"/>
+                <w:sz w:val="23"/>
+                <w:szCs w:val="23"/>
+                <w:highlight w:val="yellow"/>
+              </w:rPr>
+            </w:pPr>
+            <w:r>
+              <w:rPr>
+                <w:rFonts w:ascii="inherit" w:eastAsia="Times New Roman" w:hAnsi="inherit" w:cs="Arial"/>
+                <w:color w:val="242729"/>
+                <w:kern w:val="0"/>
+                <w:sz w:val="23"/>
+                <w:szCs w:val="23"/>
+                <w:highlight w:val="yellow"/>
+              </w:rPr>
+              <w:t>If</w:t>
+            </w:r>
+            <w:r>
+              <w:rPr>
+                <w:rFonts w:ascii="inherit" w:hAnsi="inherit" w:cs="Arial" w:hint="eastAsia"/>
+                <w:color w:val="242729"/>
+                <w:kern w:val="0"/>
+                <w:sz w:val="23"/>
+                <w:szCs w:val="23"/>
+                <w:highlight w:val="yellow"/>
+              </w:rPr>
+              <w:t xml:space="preserve"> the </w:t>
+            </w:r>
+            <w:r>
+              <w:rPr>
+                <w:rFonts w:ascii="inherit" w:hAnsi="inherit" w:cs="Arial" w:hint="eastAsia"/>
+                <w:color w:val="242729"/>
+                <w:kern w:val="0"/>
+                <w:sz w:val="23"/>
+                <w:szCs w:val="23"/>
+                <w:highlight w:val="yellow"/>
+              </w:rPr>
+              <w:t xml:space="preserve">showing component </w:t>
+            </w:r>
+            <w:r>
+              <w:rPr>
+                <w:rFonts w:ascii="inherit" w:eastAsia="Times New Roman" w:hAnsi="inherit" w:cs="Arial"/>
+                <w:color w:val="242729"/>
+                <w:kern w:val="0"/>
+                <w:sz w:val="23"/>
+                <w:szCs w:val="23"/>
+                <w:highlight w:val="yellow"/>
+              </w:rPr>
+              <w:t xml:space="preserve">is </w:t>
+            </w:r>
+            <w:r>
+              <w:rPr>
+                <w:rFonts w:ascii="inherit" w:hAnsi="inherit" w:cs="Arial" w:hint="eastAsia"/>
+                <w:color w:val="242729"/>
+                <w:kern w:val="0"/>
+                <w:sz w:val="23"/>
+                <w:szCs w:val="23"/>
+                <w:highlight w:val="yellow"/>
+              </w:rPr>
+              <w:t xml:space="preserve">already declared </w:t>
+            </w:r>
+            <w:r>
+              <w:rPr>
+                <w:rFonts w:ascii="inherit" w:eastAsia="Times New Roman" w:hAnsi="inherit" w:cs="Arial"/>
+                <w:color w:val="242729"/>
+                <w:kern w:val="0"/>
+                <w:sz w:val="23"/>
+                <w:szCs w:val="23"/>
+                <w:highlight w:val="yellow"/>
+              </w:rPr>
+              <w:t xml:space="preserve">in another module, export the </w:t>
+            </w:r>
+            <w:r>
+              <w:rPr>
+                <w:rFonts w:ascii="inherit" w:hAnsi="inherit" w:cs="Arial" w:hint="eastAsia"/>
+                <w:color w:val="242729"/>
+                <w:kern w:val="0"/>
+                <w:sz w:val="23"/>
+                <w:szCs w:val="23"/>
+                <w:highlight w:val="yellow"/>
+              </w:rPr>
+              <w:t xml:space="preserve">showing </w:t>
+            </w:r>
+            <w:r>
+              <w:rPr>
+                <w:rFonts w:ascii="inherit" w:eastAsia="Times New Roman" w:hAnsi="inherit" w:cs="Arial"/>
+                <w:color w:val="242729"/>
+                <w:kern w:val="0"/>
+                <w:sz w:val="23"/>
+                <w:szCs w:val="23"/>
+                <w:highlight w:val="yellow"/>
+              </w:rPr>
+              <w:t>component?</w:t>
+            </w:r>
+            <w:r>
+              <w:rPr>
+                <w:rFonts w:ascii="inherit" w:eastAsia="Times New Roman" w:hAnsi="inherit" w:cs="Arial"/>
+                <w:color w:val="242729"/>
+                <w:kern w:val="0"/>
+                <w:sz w:val="23"/>
+                <w:szCs w:val="23"/>
+                <w:highlight w:val="yellow"/>
+              </w:rPr>
+              <w:t xml:space="preserve"> </w:t>
+            </w:r>
+          </w:p>
+          <w:p>
+            <w:pPr>
+              <w:widowControl/>
+              <w:spacing w:after="120"/>
+              <w:ind w:left="90"/>
+              <w:jc w:val="left"/>
+              <w:textAlignment w:val="baseline"/>
+              <w:rPr>
+                <w:rFonts w:ascii="inherit" w:hAnsi="inherit" w:cs="Arial" w:hint="eastAsia"/>
+                <w:color w:val="242729"/>
+                <w:kern w:val="0"/>
+                <w:sz w:val="23"/>
+                <w:szCs w:val="23"/>
+                <w:highlight w:val="yellow"/>
+              </w:rPr>
+            </w:pPr>
+            <w:r>
+              <w:rPr>
+                <w:noProof/>
+              </w:rPr>
+              <w:lastRenderedPageBreak/>
+              <w:drawing>
+                <wp:inline distT="0" distB="0" distL="0" distR="0" wp14:anchorId="21F27D87" wp14:editId="6EC65B7D">
+                  <wp:extent cx="5943600" cy="3649980"/>
+                  <wp:effectExtent l="0" t="0" r="0" b="7620"/>
+                  <wp:docPr id="44" name="Picture 44"/>
+                  <wp:cNvGraphicFramePr>
+                    <a:graphicFrameLocks xmlns:a="http://schemas.openxmlformats.org/drawingml/2006/main" noChangeAspect="1"/>
+                  </wp:cNvGraphicFramePr>
+                  <a:graphic xmlns:a="http://schemas.openxmlformats.org/drawingml/2006/main">
+                    <a:graphicData uri="http://schemas.openxmlformats.org/drawingml/2006/picture">
+                      <pic:pic xmlns:pic="http://schemas.openxmlformats.org/drawingml/2006/picture">
+                        <pic:nvPicPr>
+                          <pic:cNvPr id="0" name=""/>
+                          <pic:cNvPicPr/>
+                        </pic:nvPicPr>
+                        <pic:blipFill>
+                          <a:blip r:embed="rId58"/>
+                          <a:stretch>
+                            <a:fillRect/>
+                          </a:stretch>
+                        </pic:blipFill>
+                        <pic:spPr>
+                          <a:xfrm>
+                            <a:off x="0" y="0"/>
+                            <a:ext cx="5943600" cy="3649980"/>
+                          </a:xfrm>
+                          <a:prstGeom prst="rect">
+                            <a:avLst/>
+                          </a:prstGeom>
+                        </pic:spPr>
+                      </pic:pic>
+                    </a:graphicData>
+                  </a:graphic>
+                </wp:inline>
+              </w:drawing>
+            </w:r>
+          </w:p>
+          <w:p>
+            <w:pPr>
+              <w:widowControl/>
+              <w:spacing w:after="120"/>
+              <w:ind w:left="90"/>
+              <w:jc w:val="left"/>
+              <w:textAlignment w:val="baseline"/>
+              <w:rPr>
+                <w:rFonts w:ascii="inherit" w:hAnsi="inherit" w:cs="Arial" w:hint="eastAsia"/>
+                <w:color w:val="242729"/>
+                <w:kern w:val="0"/>
+                <w:sz w:val="23"/>
+                <w:szCs w:val="23"/>
+                <w:highlight w:val="yellow"/>
+              </w:rPr>
+            </w:pPr>
+          </w:p>
+          <w:p>
+            <w:pPr>
+              <w:widowControl/>
+              <w:spacing w:after="120"/>
+              <w:ind w:left="90"/>
+              <w:jc w:val="left"/>
+              <w:textAlignment w:val="baseline"/>
+              <w:rPr>
+                <w:rFonts w:ascii="inherit" w:hAnsi="inherit" w:cs="Arial" w:hint="eastAsia"/>
+                <w:color w:val="242729"/>
+                <w:kern w:val="0"/>
+                <w:sz w:val="23"/>
+                <w:szCs w:val="23"/>
+                <w:highlight w:val="yellow"/>
+              </w:rPr>
+            </w:pPr>
+            <w:r>
+              <w:rPr>
+                <w:rFonts w:ascii="inherit" w:eastAsia="Times New Roman" w:hAnsi="inherit" w:cs="Arial"/>
+                <w:color w:val="242729"/>
+                <w:kern w:val="0"/>
+                <w:sz w:val="23"/>
+                <w:szCs w:val="23"/>
+                <w:highlight w:val="yellow"/>
+              </w:rPr>
+              <w:t>import that module</w:t>
+            </w:r>
+            <w:r>
+              <w:rPr>
+                <w:rFonts w:ascii="inherit" w:hAnsi="inherit" w:cs="Arial" w:hint="eastAsia"/>
+                <w:color w:val="242729"/>
+                <w:kern w:val="0"/>
+                <w:sz w:val="23"/>
+                <w:szCs w:val="23"/>
+                <w:highlight w:val="yellow"/>
+              </w:rPr>
+              <w:t xml:space="preserve"> to stage</w:t>
+            </w:r>
+            <w:bookmarkStart w:id="4" w:name="_GoBack"/>
+            <w:bookmarkEnd w:id="4"/>
+            <w:r>
+              <w:rPr>
+                <w:rFonts w:ascii="inherit" w:hAnsi="inherit" w:cs="Arial" w:hint="eastAsia"/>
+                <w:color w:val="242729"/>
+                <w:kern w:val="0"/>
+                <w:sz w:val="23"/>
+                <w:szCs w:val="23"/>
+                <w:highlight w:val="yellow"/>
+              </w:rPr>
+              <w:t xml:space="preserve"> component</w:t>
+            </w:r>
+            <w:r>
+              <w:rPr>
+                <w:rFonts w:ascii="inherit" w:eastAsia="Times New Roman" w:hAnsi="inherit" w:cs="Arial"/>
+                <w:color w:val="242729"/>
+                <w:kern w:val="0"/>
+                <w:sz w:val="23"/>
+                <w:szCs w:val="23"/>
+                <w:highlight w:val="yellow"/>
+              </w:rPr>
+              <w:t>?</w:t>
+            </w:r>
+          </w:p>
+          <w:p>
+            <w:pPr>
+              <w:widowControl/>
+              <w:spacing w:after="120"/>
+              <w:ind w:left="450"/>
+              <w:jc w:val="left"/>
+              <w:textAlignment w:val="baseline"/>
+              <w:rPr>
+                <w:rFonts w:ascii="inherit" w:eastAsia="Times New Roman" w:hAnsi="inherit" w:cs="Arial" w:hint="eastAsia"/>
+                <w:color w:val="242729"/>
+                <w:kern w:val="0"/>
+                <w:sz w:val="23"/>
+                <w:szCs w:val="23"/>
+                <w:highlight w:val="yellow"/>
+              </w:rPr>
+            </w:pPr>
+            <w:r>
+              <w:rPr>
+                <w:noProof/>
+              </w:rPr>
+              <w:lastRenderedPageBreak/>
+              <w:drawing>
+                <wp:inline distT="0" distB="0" distL="0" distR="0" wp14:anchorId="15EE152E" wp14:editId="0592F130">
+                  <wp:extent cx="5200650" cy="5267325"/>
+                  <wp:effectExtent l="0" t="0" r="0" b="9525"/>
+                  <wp:docPr id="43" name="Picture 43"/>
+                  <wp:cNvGraphicFramePr>
+                    <a:graphicFrameLocks xmlns:a="http://schemas.openxmlformats.org/drawingml/2006/main" noChangeAspect="1"/>
+                  </wp:cNvGraphicFramePr>
+                  <a:graphic xmlns:a="http://schemas.openxmlformats.org/drawingml/2006/main">
+                    <a:graphicData uri="http://schemas.openxmlformats.org/drawingml/2006/picture">
+                      <pic:pic xmlns:pic="http://schemas.openxmlformats.org/drawingml/2006/picture">
+                        <pic:nvPicPr>
+                          <pic:cNvPr id="0" name=""/>
+                          <pic:cNvPicPr/>
+                        </pic:nvPicPr>
+                        <pic:blipFill>
+                          <a:blip r:embed="rId59"/>
+                          <a:stretch>
+                            <a:fillRect/>
+                          </a:stretch>
+                        </pic:blipFill>
+                        <pic:spPr>
+                          <a:xfrm>
+                            <a:off x="0" y="0"/>
+                            <a:ext cx="5200650" cy="5267325"/>
+                          </a:xfrm>
+                          <a:prstGeom prst="rect">
+                            <a:avLst/>
+                          </a:prstGeom>
+                        </pic:spPr>
+                      </pic:pic>
+                    </a:graphicData>
+                  </a:graphic>
+                </wp:inline>
+              </w:drawing>
+            </w:r>
+          </w:p>
+          <w:p>
+            <w:pPr>
+              <w:widowControl/>
+              <w:spacing w:after="120"/>
+              <w:ind w:left="450"/>
+              <w:jc w:val="left"/>
+              <w:textAlignment w:val="baseline"/>
+              <w:rPr>
+                <w:rFonts w:ascii="inherit" w:eastAsia="Times New Roman" w:hAnsi="inherit" w:cs="Arial"/>
+                <w:color w:val="242729"/>
+                <w:kern w:val="0"/>
+                <w:sz w:val="23"/>
+                <w:szCs w:val="23"/>
+                <w:highlight w:val="yellow"/>
+              </w:rPr>
+            </w:pPr>
+          </w:p>
+          <w:p>
+            <w:pPr>
+              <w:widowControl/>
+              <w:numPr>
+                <w:ilvl w:val="0"/>
+                <w:numId w:val="27"/>
+              </w:numPr>
+              <w:spacing w:after="120"/>
+              <w:ind w:left="450"/>
+              <w:jc w:val="left"/>
+              <w:textAlignment w:val="baseline"/>
+              <w:rPr>
+                <w:rFonts w:ascii="inherit" w:eastAsia="Times New Roman" w:hAnsi="inherit" w:cs="Arial"/>
+                <w:color w:val="242729"/>
+                <w:kern w:val="0"/>
+                <w:sz w:val="23"/>
+                <w:szCs w:val="23"/>
+                <w:highlight w:val="yellow"/>
+              </w:rPr>
+            </w:pPr>
+            <w:r>
+              <w:rPr>
+                <w:rFonts w:ascii="inherit" w:eastAsia="Times New Roman" w:hAnsi="inherit" w:cs="Arial"/>
+                <w:color w:val="242729"/>
+                <w:kern w:val="0"/>
+                <w:sz w:val="23"/>
+                <w:szCs w:val="23"/>
+                <w:highlight w:val="yellow"/>
+              </w:rPr>
+              <w:t xml:space="preserve">If </w:t>
+            </w:r>
+            <w:r>
+              <w:rPr>
+                <w:rFonts w:ascii="inherit" w:hAnsi="inherit" w:cs="Arial" w:hint="eastAsia"/>
+                <w:color w:val="242729"/>
+                <w:kern w:val="0"/>
+                <w:sz w:val="23"/>
+                <w:szCs w:val="23"/>
+                <w:highlight w:val="yellow"/>
+              </w:rPr>
+              <w:t xml:space="preserve">the </w:t>
+            </w:r>
+            <w:r>
+              <w:rPr>
+                <w:rFonts w:ascii="inherit" w:hAnsi="inherit" w:cs="Arial" w:hint="eastAsia"/>
+                <w:color w:val="242729"/>
+                <w:kern w:val="0"/>
+                <w:sz w:val="23"/>
+                <w:szCs w:val="23"/>
+                <w:highlight w:val="yellow"/>
+              </w:rPr>
+              <w:t xml:space="preserve">showing component </w:t>
+            </w:r>
+            <w:r>
+              <w:rPr>
+                <w:rFonts w:ascii="inherit" w:eastAsia="Times New Roman" w:hAnsi="inherit" w:cs="Arial"/>
+                <w:color w:val="242729"/>
+                <w:kern w:val="0"/>
+                <w:sz w:val="23"/>
+                <w:szCs w:val="23"/>
+                <w:highlight w:val="yellow"/>
+              </w:rPr>
+              <w:t xml:space="preserve">is in another module, </w:t>
+            </w:r>
+            <w:proofErr w:type="gramStart"/>
+            <w:r>
+              <w:rPr>
+                <w:rFonts w:ascii="inherit" w:eastAsia="Times New Roman" w:hAnsi="inherit" w:cs="Arial"/>
+                <w:color w:val="242729"/>
+                <w:kern w:val="0"/>
+                <w:sz w:val="23"/>
+                <w:szCs w:val="23"/>
+                <w:highlight w:val="yellow"/>
+              </w:rPr>
+              <w:t>Restart</w:t>
+            </w:r>
+            <w:proofErr w:type="gramEnd"/>
+            <w:r>
+              <w:rPr>
+                <w:rFonts w:ascii="inherit" w:eastAsia="Times New Roman" w:hAnsi="inherit" w:cs="Arial"/>
+                <w:color w:val="242729"/>
+                <w:kern w:val="0"/>
+                <w:sz w:val="23"/>
+                <w:szCs w:val="23"/>
+                <w:highlight w:val="yellow"/>
+              </w:rPr>
+              <w:t xml:space="preserve"> the cli?</w:t>
+            </w:r>
+          </w:p>
+        </w:tc>
+      </w:tr>
+    </w:tbl>
     <w:p/>
+    <w:p/>
+    <w:p/>
     <w:p>
       <w:pPr>
         <w:pStyle w:val="Heading1"/>
@@ -8863,7 +9936,6 @@
         <w:rPr>
           <w:rFonts w:hint="eastAsia"/>
         </w:rPr>
-        <w:lastRenderedPageBreak/>
         <w:t>Angular JS</w:t>
       </w:r>
     </w:p>
@@ -8937,7 +10009,15 @@
           <w:sz w:val="23"/>
           <w:szCs w:val="23"/>
         </w:rPr>
-        <w:t xml:space="preserve">. Aside from being one of the hottest frameworks on the web, AngularJS is easy to learn yet powerful enough to help you develop complex single-page web applications. This learning path is specific to AngularJS and does not cover Angular 2 topics. </w:t>
+        <w:t xml:space="preserve">. Aside from being one of the hottest frameworks on the web, AngularJS is easy to learn yet powerful enough to help you develop complex single-page </w:t>
+      </w:r>
+      <w:r>
+        <w:rPr>
+          <w:sz w:val="23"/>
+          <w:szCs w:val="23"/>
+        </w:rPr>
+        <w:lastRenderedPageBreak/>
+        <w:t xml:space="preserve">web applications. This learning path is specific to AngularJS and does not cover Angular 2 topics. </w:t>
       </w:r>
       <w:r>
         <w:rPr>
@@ -9028,7 +10108,7 @@
         </w:rPr>
         <w:t>") is a JavaScript-based </w:t>
       </w:r>
-      <w:hyperlink r:id="rId52" w:history="1">
+      <w:hyperlink r:id="rId60" w:history="1">
         <w:r>
           <w:rPr>
             <w:rStyle w:val="Hyperlink"/>
@@ -9047,7 +10127,7 @@
         </w:rPr>
         <w:t> front-end </w:t>
       </w:r>
-      <w:hyperlink r:id="rId53" w:history="1">
+      <w:hyperlink r:id="rId61" w:history="1">
         <w:r>
           <w:rPr>
             <w:rStyle w:val="Hyperlink"/>
@@ -9066,7 +10146,7 @@
         </w:rPr>
         <w:t> mainly maintained by </w:t>
       </w:r>
-      <w:hyperlink r:id="rId54" w:history="1">
+      <w:hyperlink r:id="rId62" w:history="1">
         <w:r>
           <w:rPr>
             <w:rStyle w:val="Hyperlink"/>
@@ -9085,7 +10165,7 @@
         </w:rPr>
         <w:t> and by a community of individuals and corporations to address many of the challenges encountered in developing </w:t>
       </w:r>
-      <w:hyperlink r:id="rId55" w:history="1">
+      <w:hyperlink r:id="rId63" w:history="1">
         <w:r>
           <w:rPr>
             <w:rStyle w:val="Hyperlink"/>
@@ -9104,7 +10184,7 @@
         </w:rPr>
         <w:t>. The JavaScript components complement </w:t>
       </w:r>
-      <w:hyperlink r:id="rId56" w:history="1">
+      <w:hyperlink r:id="rId64" w:history="1">
         <w:r>
           <w:rPr>
             <w:rStyle w:val="Hyperlink"/>
@@ -9123,7 +10203,7 @@
         </w:rPr>
         <w:t>, the framework used for developing cross-platform mobile apps. It aims to simplify both the development and the </w:t>
       </w:r>
-      <w:hyperlink r:id="rId57" w:history="1">
+      <w:hyperlink r:id="rId65" w:history="1">
         <w:r>
           <w:rPr>
             <w:rStyle w:val="Hyperlink"/>
@@ -9142,7 +10222,7 @@
         </w:rPr>
         <w:t> of such applications by providing a framework for client-side </w:t>
       </w:r>
-      <w:hyperlink r:id="rId58" w:history="1">
+      <w:hyperlink r:id="rId66" w:history="1">
         <w:r>
           <w:rPr>
             <w:rStyle w:val="Hyperlink"/>
@@ -9161,7 +10241,7 @@
         </w:rPr>
         <w:t> (MVC) and </w:t>
       </w:r>
-      <w:hyperlink r:id="rId59" w:history="1">
+      <w:hyperlink r:id="rId67" w:history="1">
         <w:r>
           <w:rPr>
             <w:rStyle w:val="Hyperlink"/>
@@ -9191,7 +10271,7 @@
         </w:rPr>
         <w:t> (MVVM) architectures, along with components commonly used in </w:t>
       </w:r>
-      <w:hyperlink r:id="rId60" w:history="1">
+      <w:hyperlink r:id="rId68" w:history="1">
         <w:r>
           <w:rPr>
             <w:rStyle w:val="Hyperlink"/>
@@ -9210,7 +10290,7 @@
         </w:rPr>
         <w:t>. In 2014, the original AngularJS team began working on </w:t>
       </w:r>
-      <w:hyperlink r:id="rId61" w:history="1">
+      <w:hyperlink r:id="rId69" w:history="1">
         <w:r>
           <w:rPr>
             <w:rStyle w:val="Hyperlink"/>
@@ -9244,7 +10324,7 @@
         </w:rPr>
         <w:t>The AngularJS framework works by first reading the </w:t>
       </w:r>
-      <w:hyperlink r:id="rId62" w:history="1">
+      <w:hyperlink r:id="rId70" w:history="1">
         <w:r>
           <w:rPr>
             <w:rStyle w:val="Hyperlink"/>
@@ -9263,7 +10343,7 @@
         </w:rPr>
         <w:t> page, which has embedded into it additional custom </w:t>
       </w:r>
-      <w:hyperlink r:id="rId63" w:history="1">
+      <w:hyperlink r:id="rId71" w:history="1">
         <w:r>
           <w:rPr>
             <w:rStyle w:val="Hyperlink"/>
@@ -9282,7 +10362,7 @@
         </w:rPr>
         <w:t>. Angular interprets those attributes as </w:t>
       </w:r>
-      <w:hyperlink r:id="rId64" w:history="1">
+      <w:hyperlink r:id="rId72" w:history="1">
         <w:r>
           <w:rPr>
             <w:rStyle w:val="Hyperlink"/>
@@ -9301,7 +10381,7 @@
         </w:rPr>
         <w:t> to bind input or output parts of the page to a model that is represented by standard </w:t>
       </w:r>
-      <w:hyperlink r:id="rId65" w:history="1">
+      <w:hyperlink r:id="rId73" w:history="1">
         <w:r>
           <w:rPr>
             <w:rStyle w:val="Hyperlink"/>
@@ -9320,7 +10400,7 @@
         </w:rPr>
         <w:t> </w:t>
       </w:r>
-      <w:hyperlink r:id="rId66" w:history="1">
+      <w:hyperlink r:id="rId74" w:history="1">
         <w:r>
           <w:rPr>
             <w:rStyle w:val="Hyperlink"/>
@@ -9339,7 +10419,7 @@
         </w:rPr>
         <w:t>. The values of those JavaScript variables can be manually set within the code, or retrieved from static or dynamic </w:t>
       </w:r>
-      <w:hyperlink r:id="rId67" w:history="1">
+      <w:hyperlink r:id="rId75" w:history="1">
         <w:r>
           <w:rPr>
             <w:rStyle w:val="Hyperlink"/>
@@ -9373,7 +10453,7 @@
         </w:rPr>
         <w:t>According to </w:t>
       </w:r>
-      <w:hyperlink r:id="rId68" w:history="1">
+      <w:hyperlink r:id="rId76" w:history="1">
         <w:r>
           <w:rPr>
             <w:rStyle w:val="Hyperlink"/>
@@ -9429,7 +10509,7 @@
         </w:rPr>
         <w:t>, AngularJS is used on the websites of </w:t>
       </w:r>
-      <w:hyperlink r:id="rId69" w:history="1">
+      <w:hyperlink r:id="rId77" w:history="1">
         <w:r>
           <w:rPr>
             <w:rStyle w:val="Hyperlink"/>
@@ -9448,7 +10528,7 @@
         </w:rPr>
         <w:t>, </w:t>
       </w:r>
-      <w:hyperlink r:id="rId70" w:history="1">
+      <w:hyperlink r:id="rId78" w:history="1">
         <w:r>
           <w:rPr>
             <w:rStyle w:val="Hyperlink"/>
@@ -9467,7 +10547,7 @@
         </w:rPr>
         <w:t>, </w:t>
       </w:r>
-      <w:hyperlink r:id="rId71" w:history="1">
+      <w:hyperlink r:id="rId79" w:history="1">
         <w:r>
           <w:rPr>
             <w:rStyle w:val="Hyperlink"/>
@@ -9486,7 +10566,7 @@
         </w:rPr>
         <w:t>, </w:t>
       </w:r>
-      <w:hyperlink r:id="rId72" w:history="1">
+      <w:hyperlink r:id="rId80" w:history="1">
         <w:r>
           <w:rPr>
             <w:rStyle w:val="Hyperlink"/>
@@ -9505,7 +10585,7 @@
         </w:rPr>
         <w:t>, </w:t>
       </w:r>
-      <w:hyperlink r:id="rId73" w:history="1">
+      <w:hyperlink r:id="rId81" w:history="1">
         <w:r>
           <w:rPr>
             <w:rStyle w:val="Hyperlink"/>
@@ -9524,7 +10604,7 @@
         </w:rPr>
         <w:t>, </w:t>
       </w:r>
-      <w:hyperlink r:id="rId74" w:history="1">
+      <w:hyperlink r:id="rId82" w:history="1">
         <w:r>
           <w:rPr>
             <w:rStyle w:val="Hyperlink"/>
@@ -9543,7 +10623,7 @@
         </w:rPr>
         <w:t>, and approximately 12,000 other sites out of 1 million tested in October 2016.</w:t>
       </w:r>
-      <w:hyperlink r:id="rId75" w:anchor="cite_note-3" w:history="1">
+      <w:hyperlink r:id="rId83" w:anchor="cite_note-3" w:history="1">
         <w:r>
           <w:rPr>
             <w:rStyle w:val="Hyperlink"/>
@@ -9563,7 +10643,7 @@
         </w:rPr>
         <w:t> AngularJS is the 10th most starred project of all time on GitHub.</w:t>
       </w:r>
-      <w:hyperlink r:id="rId76" w:anchor="cite_note-4" w:history="1">
+      <w:hyperlink r:id="rId84" w:anchor="cite_note-4" w:history="1">
         <w:r>
           <w:rPr>
             <w:rStyle w:val="Hyperlink"/>
@@ -9600,7 +10680,7 @@
         </w:rPr>
         <w:t> </w:t>
       </w:r>
-      <w:hyperlink r:id="rId77" w:history="1">
+      <w:hyperlink r:id="rId85" w:history="1">
         <w:r>
           <w:rPr>
             <w:rStyle w:val="Hyperlink"/>
@@ -9621,7 +10701,7 @@
         </w:rPr>
         <w:t>, consisting of </w:t>
       </w:r>
-      <w:hyperlink r:id="rId78" w:history="1">
+      <w:hyperlink r:id="rId86" w:history="1">
         <w:r>
           <w:rPr>
             <w:rStyle w:val="Hyperlink"/>
@@ -9651,7 +10731,7 @@
         </w:rPr>
         <w:t> database, </w:t>
       </w:r>
-      <w:hyperlink r:id="rId79" w:history="1">
+      <w:hyperlink r:id="rId87" w:history="1">
         <w:r>
           <w:rPr>
             <w:rStyle w:val="Hyperlink"/>
@@ -9699,7 +10779,7 @@
         </w:rPr>
         <w:t>ngular.js itself, and </w:t>
       </w:r>
-      <w:hyperlink r:id="rId80" w:history="1">
+      <w:hyperlink r:id="rId88" w:history="1">
         <w:r>
           <w:rPr>
             <w:rStyle w:val="Hyperlink"/>
@@ -9817,17 +10897,7 @@
           <w:sz w:val="23"/>
           <w:szCs w:val="23"/>
         </w:rPr>
-        <w:t xml:space="preserve">. Aside from being one of the hottest frameworks on the web, AngularJS is easy to learn yet powerful enough to help you develop complex single-page web applications. This learning path is specific to AngularJS and does not cover Angular 2 </w:t>
-      </w:r>
-      <w:r>
-        <w:rPr>
-          <w:rFonts w:ascii="Times New Roman" w:eastAsia="Times New Roman" w:hAnsi="Times New Roman" w:cs="Times New Roman"/>
-          <w:kern w:val="0"/>
-          <w:sz w:val="23"/>
-          <w:szCs w:val="23"/>
-        </w:rPr>
-        <w:lastRenderedPageBreak/>
-        <w:t xml:space="preserve">topics. </w:t>
+        <w:t xml:space="preserve">. Aside from being one of the hottest frameworks on the web, AngularJS is easy to learn yet powerful enough to help you develop complex single-page web applications. This learning path is specific to AngularJS and does not cover Angular 2 topics. </w:t>
       </w:r>
       <w:r>
         <w:rPr>
@@ -9896,7 +10966,17 @@
           <w:sz w:val="21"/>
           <w:szCs w:val="21"/>
         </w:rPr>
-        <w:t xml:space="preserve">According to AngularJS.org, “Data-binding in Angular apps is the automatic synchronization of data between the model and view components. The way that Angular implements data-binding lets you treat the model as the single-source-of-truth in your application. The view is a projection of the model at all times. </w:t>
+        <w:t xml:space="preserve">According to AngularJS.org, “Data-binding in Angular apps is the automatic synchronization of data between the model and view components. The way that Angular implements data-binding lets you treat the model as the </w:t>
+      </w:r>
+      <w:r>
+        <w:rPr>
+          <w:rFonts w:ascii="Verdana" w:hAnsi="Verdana"/>
+          <w:color w:val="444444"/>
+          <w:sz w:val="21"/>
+          <w:szCs w:val="21"/>
+        </w:rPr>
+        <w:lastRenderedPageBreak/>
+        <w:t xml:space="preserve">single-source-of-truth in your application. The view is a projection of the model at all times. </w:t>
       </w:r>
       <w:proofErr w:type="gramStart"/>
       <w:r>
@@ -10394,7 +11474,6 @@
           <w:color w:val="333333"/>
           <w:szCs w:val="21"/>
         </w:rPr>
-        <w:lastRenderedPageBreak/>
         <w:t>Element directives</w:t>
       </w:r>
     </w:p>
@@ -10497,6 +11576,7 @@
           <w:sz w:val="24"/>
           <w:szCs w:val="24"/>
         </w:rPr>
+        <w:lastRenderedPageBreak/>
         <w:t>4. What are Controllers in AngularJS?</w:t>
       </w:r>
     </w:p>
@@ -10919,7 +11999,6 @@
           <w:sz w:val="24"/>
           <w:szCs w:val="24"/>
         </w:rPr>
-        <w:lastRenderedPageBreak/>
         <w:t>7. What are the characteristics of ‘Scope’?</w:t>
       </w:r>
     </w:p>
@@ -10990,6 +12069,7 @@
           <w:sz w:val="21"/>
           <w:szCs w:val="21"/>
         </w:rPr>
+        <w:lastRenderedPageBreak/>
         <w:t>Scopes provide APIs ($watch) to observe model mutations.</w:t>
       </w:r>
     </w:p>
@@ -11435,7 +12515,7 @@
             <wp:extent cx="2743200" cy="400050"/>
             <wp:effectExtent l="0" t="0" r="0" b="0"/>
             <wp:docPr id="34" name="Picture 34" descr="angularjs interview questions">
-              <a:hlinkClick xmlns:a="http://schemas.openxmlformats.org/drawingml/2006/main" r:id="rId81" tgtFrame="&quot;_blank&quot;"/>
+              <a:hlinkClick xmlns:a="http://schemas.openxmlformats.org/drawingml/2006/main" r:id="rId89" tgtFrame="&quot;_blank&quot;"/>
             </wp:docPr>
             <wp:cNvGraphicFramePr>
               <a:graphicFrameLocks xmlns:a="http://schemas.openxmlformats.org/drawingml/2006/main" noChangeAspect="1"/>
@@ -11445,14 +12525,14 @@
                 <pic:pic xmlns:pic="http://schemas.openxmlformats.org/drawingml/2006/picture">
                   <pic:nvPicPr>
                     <pic:cNvPr id="0" name="Picture 156" descr="angularjs interview questions">
-                      <a:hlinkClick r:id="rId81" tgtFrame="&quot;_blank&quot;"/>
+                      <a:hlinkClick r:id="rId89" tgtFrame="&quot;_blank&quot;"/>
                     </pic:cNvPr>
                     <pic:cNvPicPr>
                       <a:picLocks noChangeAspect="1" noChangeArrowheads="1"/>
                     </pic:cNvPicPr>
                   </pic:nvPicPr>
                   <pic:blipFill>
-                    <a:blip r:embed="rId82">
+                    <a:blip r:embed="rId90">
                       <a:extLst>
                         <a:ext uri="{28A0092B-C50C-407E-A947-70E740481C1C}">
                           <a14:useLocalDpi xmlns:a14="http://schemas.microsoft.com/office/drawing/2010/main" val="0"/>
@@ -11508,7 +12588,6 @@
           <w:sz w:val="24"/>
           <w:szCs w:val="24"/>
         </w:rPr>
-        <w:lastRenderedPageBreak/>
         <w:t>9. What is the difference between AngularJS and backbone.js?</w:t>
       </w:r>
     </w:p>
@@ -11570,6 +12649,7 @@
           <w:sz w:val="24"/>
           <w:szCs w:val="24"/>
         </w:rPr>
+        <w:lastRenderedPageBreak/>
         <w:t>10. Explain what is injector in AngularJS?</w:t>
       </w:r>
     </w:p>
@@ -13108,7 +14188,7 @@
         </w:rPr>
         <w:t>It’s a concept where we create a single shell page or master page and load the webpages inside that master page instead of loading pages from the server by doing post backs. We can implement SPA with Angular using Angular routes. You can read up about SPAs </w:t>
       </w:r>
-      <w:hyperlink r:id="rId83" w:tgtFrame="_blank" w:tooltip="SPA in AngularJS" w:history="1">
+      <w:hyperlink r:id="rId91" w:tgtFrame="_blank" w:tooltip="SPA in AngularJS" w:history="1">
         <w:r>
           <w:rPr>
             <w:rStyle w:val="Hyperlink"/>
@@ -13719,7 +14799,7 @@
         <w:lastRenderedPageBreak/>
         <w:t>These are some of the frequently asked AngularJS interview questions with answers. You can brush up on your knowledge of AngularJS with </w:t>
       </w:r>
-      <w:hyperlink r:id="rId84" w:tgtFrame="_blank" w:tooltip="AngularJS training" w:history="1">
+      <w:hyperlink r:id="rId92" w:tgtFrame="_blank" w:tooltip="AngularJS training" w:history="1">
         <w:r>
           <w:rPr>
             <w:rStyle w:val="Hyperlink"/>
@@ -13740,7 +14820,7 @@
         </w:rPr>
         <w:t>blogs. You can also access a tutorial </w:t>
       </w:r>
-      <w:hyperlink r:id="rId85" w:tgtFrame="_blank" w:tooltip="AngularJS tutorial" w:history="1">
+      <w:hyperlink r:id="rId93" w:tgtFrame="_blank" w:tooltip="AngularJS tutorial" w:history="1">
         <w:r>
           <w:rPr>
             <w:rStyle w:val="Hyperlink"/>
@@ -14739,7 +15819,7 @@
         </w:rPr>
         <w:t>link.</w:t>
       </w:r>
-      <w:hyperlink r:id="rId86" w:history="1">
+      <w:hyperlink r:id="rId94" w:history="1">
         <w:r>
           <w:rPr>
             <w:rStyle w:val="Hyperlink"/>
@@ -14810,7 +15890,7 @@
                     </pic:cNvPicPr>
                   </pic:nvPicPr>
                   <pic:blipFill>
-                    <a:blip r:embed="rId87">
+                    <a:blip r:embed="rId95">
                       <a:extLst>
                         <a:ext uri="{28A0092B-C50C-407E-A947-70E740481C1C}">
                           <a14:useLocalDpi xmlns:a14="http://schemas.microsoft.com/office/drawing/2010/main" val="0"/>
@@ -14879,7 +15959,7 @@
                     </pic:cNvPicPr>
                   </pic:nvPicPr>
                   <pic:blipFill>
-                    <a:blip r:embed="rId88">
+                    <a:blip r:embed="rId96">
                       <a:extLst>
                         <a:ext uri="{28A0092B-C50C-407E-A947-70E740481C1C}">
                           <a14:useLocalDpi xmlns:a14="http://schemas.microsoft.com/office/drawing/2010/main" val="0"/>
@@ -14923,8 +16003,8 @@
       </w:r>
     </w:p>
     <w:sectPr>
-      <w:headerReference w:type="default" r:id="rId89"/>
-      <w:footerReference w:type="default" r:id="rId90"/>
+      <w:headerReference w:type="default" r:id="rId97"/>
+      <w:footerReference w:type="default" r:id="rId98"/>
       <w:pgSz w:w="11906" w:h="16838"/>
       <w:pgMar w:top="1440" w:right="1800" w:bottom="1440" w:left="1800" w:header="851" w:footer="992" w:gutter="0"/>
       <w:pgNumType w:start="0"/>
@@ -14965,7 +16045,6 @@
         <w:docPartUnique/>
       </w:docPartObj>
     </w:sdtPr>
-    <w:sdtEndPr/>
     <w:sdtContent>
       <w:p>
         <w:pPr>
@@ -15012,7 +16091,7 @@
             <w:noProof/>
             <w:lang w:val="zh-CN"/>
           </w:rPr>
-          <w:t>13</w:t>
+          <w:t>23</w:t>
         </w:r>
         <w:r>
           <w:rPr>
@@ -15105,7 +16184,6 @@
         <w:calendar w:val="gregorian"/>
       </w:date>
     </w:sdtPr>
-    <w:sdtEndPr/>
     <w:sdtContent>
       <w:p>
         <w:pPr>
@@ -15146,7 +16224,6 @@
         <w:dataBinding w:prefixMappings="xmlns:ns0='http://purl.org/dc/elements/1.1/' xmlns:ns1='http://schemas.openxmlformats.org/package/2006/metadata/core-properties' " w:xpath="/ns1:coreProperties[1]/ns0:title[1]" w:storeItemID="{6C3C8BC8-F283-45AE-878A-BAB7291924A1}"/>
         <w:text/>
       </w:sdtPr>
-      <w:sdtEndPr/>
       <w:sdtContent>
         <w:r>
           <w:rPr>
@@ -15723,6 +16800,155 @@
     </w:lvl>
   </w:abstractNum>
   <w:abstractNum w:abstractNumId="4">
+    <w:nsid w:val="1D254641"/>
+    <w:multiLevelType w:val="multilevel"/>
+    <w:tmpl w:val="005641B2"/>
+    <w:lvl w:ilvl="0">
+      <w:start w:val="1"/>
+      <w:numFmt w:val="bullet"/>
+      <w:lvlText w:val=""/>
+      <w:lvlJc w:val="left"/>
+      <w:pPr>
+        <w:tabs>
+          <w:tab w:val="num" w:pos="720"/>
+        </w:tabs>
+        <w:ind w:left="720" w:hanging="360"/>
+      </w:pPr>
+      <w:rPr>
+        <w:rFonts w:ascii="Symbol" w:hAnsi="Symbol" w:hint="default"/>
+        <w:sz w:val="20"/>
+      </w:rPr>
+    </w:lvl>
+    <w:lvl w:ilvl="1" w:tentative="1">
+      <w:start w:val="1"/>
+      <w:numFmt w:val="bullet"/>
+      <w:lvlText w:val=""/>
+      <w:lvlJc w:val="left"/>
+      <w:pPr>
+        <w:tabs>
+          <w:tab w:val="num" w:pos="1440"/>
+        </w:tabs>
+        <w:ind w:left="1440" w:hanging="360"/>
+      </w:pPr>
+      <w:rPr>
+        <w:rFonts w:ascii="Symbol" w:hAnsi="Symbol" w:hint="default"/>
+        <w:sz w:val="20"/>
+      </w:rPr>
+    </w:lvl>
+    <w:lvl w:ilvl="2" w:tentative="1">
+      <w:start w:val="1"/>
+      <w:numFmt w:val="bullet"/>
+      <w:lvlText w:val=""/>
+      <w:lvlJc w:val="left"/>
+      <w:pPr>
+        <w:tabs>
+          <w:tab w:val="num" w:pos="2160"/>
+        </w:tabs>
+        <w:ind w:left="2160" w:hanging="360"/>
+      </w:pPr>
+      <w:rPr>
+        <w:rFonts w:ascii="Symbol" w:hAnsi="Symbol" w:hint="default"/>
+        <w:sz w:val="20"/>
+      </w:rPr>
+    </w:lvl>
+    <w:lvl w:ilvl="3" w:tentative="1">
+      <w:start w:val="1"/>
+      <w:numFmt w:val="bullet"/>
+      <w:lvlText w:val=""/>
+      <w:lvlJc w:val="left"/>
+      <w:pPr>
+        <w:tabs>
+          <w:tab w:val="num" w:pos="2880"/>
+        </w:tabs>
+        <w:ind w:left="2880" w:hanging="360"/>
+      </w:pPr>
+      <w:rPr>
+        <w:rFonts w:ascii="Symbol" w:hAnsi="Symbol" w:hint="default"/>
+        <w:sz w:val="20"/>
+      </w:rPr>
+    </w:lvl>
+    <w:lvl w:ilvl="4" w:tentative="1">
+      <w:start w:val="1"/>
+      <w:numFmt w:val="bullet"/>
+      <w:lvlText w:val=""/>
+      <w:lvlJc w:val="left"/>
+      <w:pPr>
+        <w:tabs>
+          <w:tab w:val="num" w:pos="3600"/>
+        </w:tabs>
+        <w:ind w:left="3600" w:hanging="360"/>
+      </w:pPr>
+      <w:rPr>
+        <w:rFonts w:ascii="Symbol" w:hAnsi="Symbol" w:hint="default"/>
+        <w:sz w:val="20"/>
+      </w:rPr>
+    </w:lvl>
+    <w:lvl w:ilvl="5" w:tentative="1">
+      <w:start w:val="1"/>
+      <w:numFmt w:val="bullet"/>
+      <w:lvlText w:val=""/>
+      <w:lvlJc w:val="left"/>
+      <w:pPr>
+        <w:tabs>
+          <w:tab w:val="num" w:pos="4320"/>
+        </w:tabs>
+        <w:ind w:left="4320" w:hanging="360"/>
+      </w:pPr>
+      <w:rPr>
+        <w:rFonts w:ascii="Symbol" w:hAnsi="Symbol" w:hint="default"/>
+        <w:sz w:val="20"/>
+      </w:rPr>
+    </w:lvl>
+    <w:lvl w:ilvl="6" w:tentative="1">
+      <w:start w:val="1"/>
+      <w:numFmt w:val="bullet"/>
+      <w:lvlText w:val=""/>
+      <w:lvlJc w:val="left"/>
+      <w:pPr>
+        <w:tabs>
+          <w:tab w:val="num" w:pos="5040"/>
+        </w:tabs>
+        <w:ind w:left="5040" w:hanging="360"/>
+      </w:pPr>
+      <w:rPr>
+        <w:rFonts w:ascii="Symbol" w:hAnsi="Symbol" w:hint="default"/>
+        <w:sz w:val="20"/>
+      </w:rPr>
+    </w:lvl>
+    <w:lvl w:ilvl="7" w:tentative="1">
+      <w:start w:val="1"/>
+      <w:numFmt w:val="bullet"/>
+      <w:lvlText w:val=""/>
+      <w:lvlJc w:val="left"/>
+      <w:pPr>
+        <w:tabs>
+          <w:tab w:val="num" w:pos="5760"/>
+        </w:tabs>
+        <w:ind w:left="5760" w:hanging="360"/>
+      </w:pPr>
+      <w:rPr>
+        <w:rFonts w:ascii="Symbol" w:hAnsi="Symbol" w:hint="default"/>
+        <w:sz w:val="20"/>
+      </w:rPr>
+    </w:lvl>
+    <w:lvl w:ilvl="8" w:tentative="1">
+      <w:start w:val="1"/>
+      <w:numFmt w:val="bullet"/>
+      <w:lvlText w:val=""/>
+      <w:lvlJc w:val="left"/>
+      <w:pPr>
+        <w:tabs>
+          <w:tab w:val="num" w:pos="6480"/>
+        </w:tabs>
+        <w:ind w:left="6480" w:hanging="360"/>
+      </w:pPr>
+      <w:rPr>
+        <w:rFonts w:ascii="Symbol" w:hAnsi="Symbol" w:hint="default"/>
+        <w:sz w:val="20"/>
+      </w:rPr>
+    </w:lvl>
+  </w:abstractNum>
+  <w:abstractNum w:abstractNumId="5">
     <w:nsid w:val="1DA61317"/>
     <w:multiLevelType w:val="multilevel"/>
     <w:tmpl w:val="FC40DD64"/>
@@ -15835,7 +17061,7 @@
       </w:pPr>
     </w:lvl>
   </w:abstractNum>
-  <w:abstractNum w:abstractNumId="5">
+  <w:abstractNum w:abstractNumId="6">
     <w:nsid w:val="1E153C45"/>
     <w:multiLevelType w:val="multilevel"/>
     <w:tmpl w:val="E2BAB478"/>
@@ -15984,7 +17210,7 @@
       </w:rPr>
     </w:lvl>
   </w:abstractNum>
-  <w:abstractNum w:abstractNumId="6">
+  <w:abstractNum w:abstractNumId="7">
     <w:nsid w:val="22AA7BDC"/>
     <w:multiLevelType w:val="multilevel"/>
     <w:tmpl w:val="0CF2213E"/>
@@ -16133,7 +17359,7 @@
       </w:rPr>
     </w:lvl>
   </w:abstractNum>
-  <w:abstractNum w:abstractNumId="7">
+  <w:abstractNum w:abstractNumId="8">
     <w:nsid w:val="236B6F56"/>
     <w:multiLevelType w:val="multilevel"/>
     <w:tmpl w:val="E632CB9C"/>
@@ -16282,7 +17508,7 @@
       </w:rPr>
     </w:lvl>
   </w:abstractNum>
-  <w:abstractNum w:abstractNumId="8">
+  <w:abstractNum w:abstractNumId="9">
     <w:nsid w:val="2DE269D1"/>
     <w:multiLevelType w:val="multilevel"/>
     <w:tmpl w:val="772A1574"/>
@@ -16431,7 +17657,7 @@
       </w:rPr>
     </w:lvl>
   </w:abstractNum>
-  <w:abstractNum w:abstractNumId="9">
+  <w:abstractNum w:abstractNumId="10">
     <w:nsid w:val="33115C46"/>
     <w:multiLevelType w:val="hybridMultilevel"/>
     <w:tmpl w:val="4874E902"/>
@@ -16519,7 +17745,7 @@
       </w:pPr>
     </w:lvl>
   </w:abstractNum>
-  <w:abstractNum w:abstractNumId="10">
+  <w:abstractNum w:abstractNumId="11">
     <w:nsid w:val="337430AA"/>
     <w:multiLevelType w:val="multilevel"/>
     <w:tmpl w:val="48486B1C"/>
@@ -16632,7 +17858,7 @@
       </w:pPr>
     </w:lvl>
   </w:abstractNum>
-  <w:abstractNum w:abstractNumId="11">
+  <w:abstractNum w:abstractNumId="12">
     <w:nsid w:val="373A58DA"/>
     <w:multiLevelType w:val="multilevel"/>
     <w:tmpl w:val="D4B6C9E6"/>
@@ -16745,7 +17971,7 @@
       </w:pPr>
     </w:lvl>
   </w:abstractNum>
-  <w:abstractNum w:abstractNumId="12">
+  <w:abstractNum w:abstractNumId="13">
     <w:nsid w:val="376A16B1"/>
     <w:multiLevelType w:val="hybridMultilevel"/>
     <w:tmpl w:val="8A36A64A"/>
@@ -16831,7 +18057,7 @@
       </w:pPr>
     </w:lvl>
   </w:abstractNum>
-  <w:abstractNum w:abstractNumId="13">
+  <w:abstractNum w:abstractNumId="14">
     <w:nsid w:val="383C27E0"/>
     <w:multiLevelType w:val="multilevel"/>
     <w:tmpl w:val="FBAEDB28"/>
@@ -16944,7 +18170,96 @@
       </w:pPr>
     </w:lvl>
   </w:abstractNum>
-  <w:abstractNum w:abstractNumId="14">
+  <w:abstractNum w:abstractNumId="15">
+    <w:nsid w:val="3E76649B"/>
+    <w:multiLevelType w:val="hybridMultilevel"/>
+    <w:tmpl w:val="B2E46948"/>
+    <w:lvl w:ilvl="0" w:tplc="22CEB880">
+      <w:start w:val="1"/>
+      <w:numFmt w:val="decimal"/>
+      <w:lvlText w:val="%1"/>
+      <w:lvlJc w:val="left"/>
+      <w:pPr>
+        <w:ind w:left="810" w:hanging="360"/>
+      </w:pPr>
+      <w:rPr>
+        <w:rFonts w:eastAsiaTheme="minorEastAsia" w:hint="default"/>
+      </w:rPr>
+    </w:lvl>
+    <w:lvl w:ilvl="1" w:tplc="04090019" w:tentative="1">
+      <w:start w:val="1"/>
+      <w:numFmt w:val="lowerLetter"/>
+      <w:lvlText w:val="%2."/>
+      <w:lvlJc w:val="left"/>
+      <w:pPr>
+        <w:ind w:left="1530" w:hanging="360"/>
+      </w:pPr>
+    </w:lvl>
+    <w:lvl w:ilvl="2" w:tplc="0409001B" w:tentative="1">
+      <w:start w:val="1"/>
+      <w:numFmt w:val="lowerRoman"/>
+      <w:lvlText w:val="%3."/>
+      <w:lvlJc w:val="right"/>
+      <w:pPr>
+        <w:ind w:left="2250" w:hanging="180"/>
+      </w:pPr>
+    </w:lvl>
+    <w:lvl w:ilvl="3" w:tplc="0409000F" w:tentative="1">
+      <w:start w:val="1"/>
+      <w:numFmt w:val="decimal"/>
+      <w:lvlText w:val="%4."/>
+      <w:lvlJc w:val="left"/>
+      <w:pPr>
+        <w:ind w:left="2970" w:hanging="360"/>
+      </w:pPr>
+    </w:lvl>
+    <w:lvl w:ilvl="4" w:tplc="04090019" w:tentative="1">
+      <w:start w:val="1"/>
+      <w:numFmt w:val="lowerLetter"/>
+      <w:lvlText w:val="%5."/>
+      <w:lvlJc w:val="left"/>
+      <w:pPr>
+        <w:ind w:left="3690" w:hanging="360"/>
+      </w:pPr>
+    </w:lvl>
+    <w:lvl w:ilvl="5" w:tplc="0409001B" w:tentative="1">
+      <w:start w:val="1"/>
+      <w:numFmt w:val="lowerRoman"/>
+      <w:lvlText w:val="%6."/>
+      <w:lvlJc w:val="right"/>
+      <w:pPr>
+        <w:ind w:left="4410" w:hanging="180"/>
+      </w:pPr>
+    </w:lvl>
+    <w:lvl w:ilvl="6" w:tplc="0409000F" w:tentative="1">
+      <w:start w:val="1"/>
+      <w:numFmt w:val="decimal"/>
+      <w:lvlText w:val="%7."/>
+      <w:lvlJc w:val="left"/>
+      <w:pPr>
+        <w:ind w:left="5130" w:hanging="360"/>
+      </w:pPr>
+    </w:lvl>
+    <w:lvl w:ilvl="7" w:tplc="04090019" w:tentative="1">
+      <w:start w:val="1"/>
+      <w:numFmt w:val="lowerLetter"/>
+      <w:lvlText w:val="%8."/>
+      <w:lvlJc w:val="left"/>
+      <w:pPr>
+        <w:ind w:left="5850" w:hanging="360"/>
+      </w:pPr>
+    </w:lvl>
+    <w:lvl w:ilvl="8" w:tplc="0409001B" w:tentative="1">
+      <w:start w:val="1"/>
+      <w:numFmt w:val="lowerRoman"/>
+      <w:lvlText w:val="%9."/>
+      <w:lvlJc w:val="right"/>
+      <w:pPr>
+        <w:ind w:left="6570" w:hanging="180"/>
+      </w:pPr>
+    </w:lvl>
+  </w:abstractNum>
+  <w:abstractNum w:abstractNumId="16">
     <w:nsid w:val="4B3B5641"/>
     <w:multiLevelType w:val="multilevel"/>
     <w:tmpl w:val="936647CC"/>
@@ -17093,7 +18408,7 @@
       </w:rPr>
     </w:lvl>
   </w:abstractNum>
-  <w:abstractNum w:abstractNumId="15">
+  <w:abstractNum w:abstractNumId="17">
     <w:nsid w:val="4BA23BBB"/>
     <w:multiLevelType w:val="multilevel"/>
     <w:tmpl w:val="51C8E70A"/>
@@ -17242,7 +18557,7 @@
       </w:rPr>
     </w:lvl>
   </w:abstractNum>
-  <w:abstractNum w:abstractNumId="16">
+  <w:abstractNum w:abstractNumId="18">
     <w:nsid w:val="51AC7143"/>
     <w:multiLevelType w:val="multilevel"/>
     <w:tmpl w:val="CA0A9CF4"/>
@@ -17391,7 +18706,7 @@
       </w:rPr>
     </w:lvl>
   </w:abstractNum>
-  <w:abstractNum w:abstractNumId="17">
+  <w:abstractNum w:abstractNumId="19">
     <w:nsid w:val="6113557E"/>
     <w:multiLevelType w:val="multilevel"/>
     <w:tmpl w:val="1C404E16"/>
@@ -17540,7 +18855,7 @@
       </w:rPr>
     </w:lvl>
   </w:abstractNum>
-  <w:abstractNum w:abstractNumId="18">
+  <w:abstractNum w:abstractNumId="20">
     <w:nsid w:val="63046446"/>
     <w:multiLevelType w:val="multilevel"/>
     <w:tmpl w:val="527CF434"/>
@@ -17689,7 +19004,7 @@
       </w:rPr>
     </w:lvl>
   </w:abstractNum>
-  <w:abstractNum w:abstractNumId="19">
+  <w:abstractNum w:abstractNumId="21">
     <w:nsid w:val="63BB5595"/>
     <w:multiLevelType w:val="multilevel"/>
     <w:tmpl w:val="D67836B0"/>
@@ -17802,7 +19117,7 @@
       </w:pPr>
     </w:lvl>
   </w:abstractNum>
-  <w:abstractNum w:abstractNumId="20">
+  <w:abstractNum w:abstractNumId="22">
     <w:nsid w:val="642A6AD8"/>
     <w:multiLevelType w:val="multilevel"/>
     <w:tmpl w:val="45B6A82A"/>
@@ -17951,7 +19266,7 @@
       </w:rPr>
     </w:lvl>
   </w:abstractNum>
-  <w:abstractNum w:abstractNumId="21">
+  <w:abstractNum w:abstractNumId="23">
     <w:nsid w:val="659F4336"/>
     <w:multiLevelType w:val="multilevel"/>
     <w:tmpl w:val="65EEF428"/>
@@ -18100,7 +19415,7 @@
       </w:rPr>
     </w:lvl>
   </w:abstractNum>
-  <w:abstractNum w:abstractNumId="22">
+  <w:abstractNum w:abstractNumId="24">
     <w:nsid w:val="6E0E5C69"/>
     <w:multiLevelType w:val="multilevel"/>
     <w:tmpl w:val="E2D6EFA4"/>
@@ -18249,7 +19564,7 @@
       </w:rPr>
     </w:lvl>
   </w:abstractNum>
-  <w:abstractNum w:abstractNumId="23">
+  <w:abstractNum w:abstractNumId="25">
     <w:nsid w:val="6FA42EDE"/>
     <w:multiLevelType w:val="multilevel"/>
     <w:tmpl w:val="50844000"/>
@@ -18398,7 +19713,7 @@
       </w:rPr>
     </w:lvl>
   </w:abstractNum>
-  <w:abstractNum w:abstractNumId="24">
+  <w:abstractNum w:abstractNumId="26">
     <w:nsid w:val="78D005D4"/>
     <w:multiLevelType w:val="multilevel"/>
     <w:tmpl w:val="6C684A3E"/>
@@ -18512,79 +19827,85 @@
     </w:lvl>
   </w:abstractNum>
   <w:num w:numId="1">
-    <w:abstractNumId w:val="17"/>
+    <w:abstractNumId w:val="19"/>
   </w:num>
   <w:num w:numId="2">
     <w:abstractNumId w:val="0"/>
   </w:num>
   <w:num w:numId="3">
-    <w:abstractNumId w:val="23"/>
+    <w:abstractNumId w:val="25"/>
   </w:num>
   <w:num w:numId="4">
-    <w:abstractNumId w:val="12"/>
+    <w:abstractNumId w:val="13"/>
   </w:num>
   <w:num w:numId="5">
-    <w:abstractNumId w:val="24"/>
+    <w:abstractNumId w:val="26"/>
   </w:num>
   <w:num w:numId="6">
-    <w:abstractNumId w:val="15"/>
+    <w:abstractNumId w:val="17"/>
   </w:num>
   <w:num w:numId="7">
     <w:abstractNumId w:val="3"/>
   </w:num>
   <w:num w:numId="8">
-    <w:abstractNumId w:val="8"/>
+    <w:abstractNumId w:val="9"/>
   </w:num>
   <w:num w:numId="9">
+    <w:abstractNumId w:val="7"/>
+  </w:num>
+  <w:num w:numId="10">
+    <w:abstractNumId w:val="18"/>
+  </w:num>
+  <w:num w:numId="11">
+    <w:abstractNumId w:val="22"/>
+  </w:num>
+  <w:num w:numId="12">
+    <w:abstractNumId w:val="23"/>
+  </w:num>
+  <w:num w:numId="13">
     <w:abstractNumId w:val="6"/>
   </w:num>
-  <w:num w:numId="10">
-    <w:abstractNumId w:val="16"/>
-  </w:num>
-  <w:num w:numId="11">
-    <w:abstractNumId w:val="20"/>
-  </w:num>
-  <w:num w:numId="12">
-    <w:abstractNumId w:val="21"/>
-  </w:num>
-  <w:num w:numId="13">
-    <w:abstractNumId w:val="5"/>
-  </w:num>
   <w:num w:numId="14">
-    <w:abstractNumId w:val="22"/>
+    <w:abstractNumId w:val="24"/>
   </w:num>
   <w:num w:numId="15">
     <w:abstractNumId w:val="2"/>
   </w:num>
   <w:num w:numId="16">
-    <w:abstractNumId w:val="14"/>
+    <w:abstractNumId w:val="16"/>
   </w:num>
   <w:num w:numId="17">
-    <w:abstractNumId w:val="18"/>
+    <w:abstractNumId w:val="20"/>
   </w:num>
   <w:num w:numId="18">
-    <w:abstractNumId w:val="9"/>
+    <w:abstractNumId w:val="10"/>
   </w:num>
   <w:num w:numId="19">
-    <w:abstractNumId w:val="4"/>
+    <w:abstractNumId w:val="5"/>
   </w:num>
   <w:num w:numId="20">
-    <w:abstractNumId w:val="19"/>
+    <w:abstractNumId w:val="21"/>
   </w:num>
   <w:num w:numId="21">
-    <w:abstractNumId w:val="13"/>
+    <w:abstractNumId w:val="14"/>
   </w:num>
   <w:num w:numId="22">
     <w:abstractNumId w:val="1"/>
   </w:num>
   <w:num w:numId="23">
-    <w:abstractNumId w:val="10"/>
+    <w:abstractNumId w:val="11"/>
   </w:num>
   <w:num w:numId="24">
-    <w:abstractNumId w:val="11"/>
+    <w:abstractNumId w:val="12"/>
   </w:num>
   <w:num w:numId="25">
-    <w:abstractNumId w:val="7"/>
+    <w:abstractNumId w:val="8"/>
+  </w:num>
+  <w:num w:numId="26">
+    <w:abstractNumId w:val="4"/>
+  </w:num>
+  <w:num w:numId="27">
+    <w:abstractNumId w:val="15"/>
   </w:num>
   <w:numIdMacAtCleanup w:val="18"/>
 </w:numbering>
@@ -18844,7 +20165,6 @@
   <w:style w:type="character" w:default="1" w:styleId="DefaultParagraphFont">
     <w:name w:val="Default Paragraph Font"/>
     <w:uiPriority w:val="1"/>
-    <w:semiHidden/>
     <w:unhideWhenUsed/>
   </w:style>
   <w:style w:type="table" w:default="1" w:styleId="TableNormal">
@@ -19558,6 +20878,11 @@
     <w:name w:val="str"/>
     <w:basedOn w:val="DefaultParagraphFont"/>
     <w:rsid w:val="002717F9"/>
+  </w:style>
+  <w:style w:type="character" w:customStyle="1" w:styleId="vote-accepted-on">
+    <w:name w:val="vote-accepted-on"/>
+    <w:basedOn w:val="DefaultParagraphFont"/>
+    <w:rsid w:val="002E7F8E"/>
   </w:style>
 </w:styles>
 </file>
@@ -20668,7 +21993,7 @@
   <a:extraClrSchemeLst/>
   <a:extLst>
     <a:ext uri="{05A4C25C-085E-4340-85A3-A5531E510DB2}">
-      <thm15:themeFamily xmlns="" xmlns:thm15="http://schemas.microsoft.com/office/thememl/2012/main" name="Office Theme" id="{62F939B6-93AF-4DB8-9C6B-D6C7DFDC589F}" vid="{4A3C46E8-61CC-4603-A589-7422A47A8E4A}"/>
+      <thm15:themeFamily xmlns:thm15="http://schemas.microsoft.com/office/thememl/2012/main" xmlns="" name="Office Theme" id="{62F939B6-93AF-4DB8-9C6B-D6C7DFDC589F}" vid="{4A3C46E8-61CC-4603-A589-7422A47A8E4A}"/>
     </a:ext>
   </a:extLst>
 </a:theme>
@@ -20888,7 +22213,7 @@
 </file>
 
 <file path=customXml/itemProps5.xml><?xml version="1.0" encoding="utf-8"?>
-<ds:datastoreItem xmlns:ds="http://schemas.openxmlformats.org/officeDocument/2006/customXml" ds:itemID="{D0E11B27-0AC3-4F11-8A91-467AC269DE4C}">
+<ds:datastoreItem xmlns:ds="http://schemas.openxmlformats.org/officeDocument/2006/customXml" ds:itemID="{B8FD2EAB-638B-41B7-B8CE-D872FEE141CB}">
   <ds:schemaRefs>
     <ds:schemaRef ds:uri="http://schemas.openxmlformats.org/officeDocument/2006/bibliography"/>
   </ds:schemaRefs>

</xml_diff>